<commit_message>
updates study materials and HW (d14)
</commit_message>
<xml_diff>
--- a/Study/W3 HW.docx
+++ b/Study/W3 HW.docx
@@ -72,6 +72,875 @@
       <w:pPr>
         <w:pStyle w:val="ListParagraph"/>
         <w:numPr>
+          <w:ilvl w:val="1"/>
+          <w:numId w:val="1"/>
+        </w:numPr>
+        <w:rPr>
+          <w:rFonts w:asciiTheme="majorBidi" w:hAnsiTheme="majorBidi" w:cstheme="majorBidi"/>
+          <w:sz w:val="24"/>
+          <w:szCs w:val="24"/>
+        </w:rPr>
+      </w:pPr>
+      <w:r>
+        <w:rPr>
+          <w:rFonts w:asciiTheme="majorBidi" w:hAnsiTheme="majorBidi" w:cstheme="majorBidi"/>
+          <w:sz w:val="24"/>
+          <w:szCs w:val="24"/>
+        </w:rPr>
+        <w:t>MVC</w:t>
+      </w:r>
+    </w:p>
+    <w:p>
+      <w:pPr>
+        <w:pStyle w:val="ListParagraph"/>
+        <w:numPr>
+          <w:ilvl w:val="2"/>
+          <w:numId w:val="1"/>
+        </w:numPr>
+        <w:rPr>
+          <w:rFonts w:asciiTheme="majorBidi" w:hAnsiTheme="majorBidi" w:cstheme="majorBidi"/>
+          <w:sz w:val="24"/>
+          <w:szCs w:val="24"/>
+        </w:rPr>
+      </w:pPr>
+      <w:r>
+        <w:rPr>
+          <w:rFonts w:asciiTheme="majorBidi" w:hAnsiTheme="majorBidi" w:cstheme="majorBidi"/>
+          <w:sz w:val="24"/>
+          <w:szCs w:val="24"/>
+        </w:rPr>
+        <w:t xml:space="preserve">Controller </w:t>
+      </w:r>
+    </w:p>
+    <w:p>
+      <w:pPr>
+        <w:pStyle w:val="ListParagraph"/>
+        <w:numPr>
+          <w:ilvl w:val="3"/>
+          <w:numId w:val="1"/>
+        </w:numPr>
+        <w:rPr>
+          <w:rFonts w:asciiTheme="majorBidi" w:hAnsiTheme="majorBidi" w:cstheme="majorBidi"/>
+          <w:sz w:val="24"/>
+          <w:szCs w:val="24"/>
+        </w:rPr>
+      </w:pPr>
+      <w:r>
+        <w:rPr>
+          <w:rFonts w:asciiTheme="majorBidi" w:hAnsiTheme="majorBidi" w:cstheme="majorBidi"/>
+          <w:sz w:val="24"/>
+          <w:szCs w:val="24"/>
+        </w:rPr>
+        <w:t>Practice using the different methods in the Controller class</w:t>
+      </w:r>
+    </w:p>
+    <w:p>
+      <w:pPr>
+        <w:pStyle w:val="ListParagraph"/>
+        <w:numPr>
+          <w:ilvl w:val="3"/>
+          <w:numId w:val="1"/>
+        </w:numPr>
+        <w:rPr>
+          <w:rFonts w:asciiTheme="majorBidi" w:hAnsiTheme="majorBidi" w:cstheme="majorBidi"/>
+          <w:color w:val="ED7D31" w:themeColor="accent2"/>
+          <w:sz w:val="24"/>
+          <w:szCs w:val="24"/>
+        </w:rPr>
+      </w:pPr>
+      <w:r>
+        <w:rPr>
+          <w:rFonts w:asciiTheme="majorBidi" w:hAnsiTheme="majorBidi" w:cstheme="majorBidi"/>
+          <w:sz w:val="24"/>
+          <w:szCs w:val="24"/>
+        </w:rPr>
+        <w:t xml:space="preserve">Practice using the different methods in the </w:t>
+      </w:r>
+      <w:proofErr w:type="spellStart"/>
+      <w:r>
+        <w:rPr>
+          <w:rFonts w:asciiTheme="majorBidi" w:hAnsiTheme="majorBidi" w:cstheme="majorBidi"/>
+          <w:sz w:val="24"/>
+          <w:szCs w:val="24"/>
+        </w:rPr>
+        <w:t>Text.Encodings</w:t>
+      </w:r>
+      <w:proofErr w:type="spellEnd"/>
+      <w:r>
+        <w:rPr>
+          <w:rFonts w:asciiTheme="majorBidi" w:hAnsiTheme="majorBidi" w:cstheme="majorBidi"/>
+          <w:sz w:val="24"/>
+          <w:szCs w:val="24"/>
+        </w:rPr>
+        <w:t xml:space="preserve"> class. </w:t>
+      </w:r>
+      <w:r>
+        <w:rPr>
+          <w:rFonts w:asciiTheme="majorBidi" w:hAnsiTheme="majorBidi" w:cstheme="majorBidi"/>
+          <w:color w:val="ED7D31" w:themeColor="accent2"/>
+          <w:sz w:val="24"/>
+          <w:szCs w:val="24"/>
+        </w:rPr>
+        <w:t>How do these help Controller class functionality</w:t>
+      </w:r>
+      <w:r>
+        <w:rPr>
+          <w:rFonts w:asciiTheme="majorBidi" w:hAnsiTheme="majorBidi" w:cstheme="majorBidi"/>
+          <w:color w:val="ED7D31" w:themeColor="accent2"/>
+          <w:sz w:val="24"/>
+          <w:szCs w:val="24"/>
+        </w:rPr>
+        <w:t>?</w:t>
+      </w:r>
+    </w:p>
+    <w:p>
+      <w:pPr>
+        <w:pStyle w:val="ListParagraph"/>
+        <w:numPr>
+          <w:ilvl w:val="3"/>
+          <w:numId w:val="1"/>
+        </w:numPr>
+        <w:rPr>
+          <w:rFonts w:asciiTheme="majorBidi" w:hAnsiTheme="majorBidi" w:cstheme="majorBidi"/>
+          <w:color w:val="ED7D31" w:themeColor="accent2"/>
+          <w:sz w:val="24"/>
+          <w:szCs w:val="24"/>
+        </w:rPr>
+      </w:pPr>
+      <w:r>
+        <w:rPr>
+          <w:rFonts w:asciiTheme="majorBidi" w:hAnsiTheme="majorBidi" w:cstheme="majorBidi"/>
+          <w:color w:val="ED7D31" w:themeColor="accent2"/>
+          <w:sz w:val="24"/>
+          <w:szCs w:val="24"/>
+        </w:rPr>
+        <w:t>Methods in a Controller require no parentheses. Why is this?</w:t>
+      </w:r>
+    </w:p>
+    <w:p>
+      <w:pPr>
+        <w:pStyle w:val="ListParagraph"/>
+        <w:numPr>
+          <w:ilvl w:val="3"/>
+          <w:numId w:val="1"/>
+        </w:numPr>
+        <w:rPr>
+          <w:rFonts w:asciiTheme="majorBidi" w:hAnsiTheme="majorBidi" w:cstheme="majorBidi"/>
+          <w:color w:val="ED7D31" w:themeColor="accent2"/>
+          <w:sz w:val="24"/>
+          <w:szCs w:val="24"/>
+        </w:rPr>
+      </w:pPr>
+      <w:r>
+        <w:rPr>
+          <w:rFonts w:asciiTheme="majorBidi" w:hAnsiTheme="majorBidi" w:cstheme="majorBidi"/>
+          <w:color w:val="ED7D31" w:themeColor="accent2"/>
+          <w:sz w:val="24"/>
+          <w:szCs w:val="24"/>
+        </w:rPr>
+        <w:t xml:space="preserve">Investigate the </w:t>
+      </w:r>
+      <w:proofErr w:type="spellStart"/>
+      <w:r>
+        <w:rPr>
+          <w:rFonts w:asciiTheme="majorBidi" w:hAnsiTheme="majorBidi" w:cstheme="majorBidi"/>
+          <w:color w:val="ED7D31" w:themeColor="accent2"/>
+          <w:sz w:val="24"/>
+          <w:szCs w:val="24"/>
+        </w:rPr>
+        <w:t>Intellisense</w:t>
+      </w:r>
+      <w:proofErr w:type="spellEnd"/>
+      <w:r>
+        <w:rPr>
+          <w:rFonts w:asciiTheme="majorBidi" w:hAnsiTheme="majorBidi" w:cstheme="majorBidi"/>
+          <w:color w:val="ED7D31" w:themeColor="accent2"/>
+          <w:sz w:val="24"/>
+          <w:szCs w:val="24"/>
+        </w:rPr>
+        <w:t xml:space="preserve"> for Controllers (and ASP.Net MVC) in general.</w:t>
+      </w:r>
+    </w:p>
+    <w:p>
+      <w:pPr>
+        <w:pStyle w:val="ListParagraph"/>
+        <w:numPr>
+          <w:ilvl w:val="3"/>
+          <w:numId w:val="1"/>
+        </w:numPr>
+        <w:rPr>
+          <w:rFonts w:asciiTheme="majorBidi" w:hAnsiTheme="majorBidi" w:cstheme="majorBidi"/>
+        </w:rPr>
+      </w:pPr>
+      <w:r>
+        <w:rPr>
+          <w:rFonts w:asciiTheme="majorBidi" w:hAnsiTheme="majorBidi" w:cstheme="majorBidi"/>
+        </w:rPr>
+        <w:t xml:space="preserve">Every </w:t>
+      </w:r>
+      <w:r>
+        <w:rPr>
+          <w:rFonts w:asciiTheme="majorBidi" w:hAnsiTheme="majorBidi" w:cstheme="majorBidi"/>
+          <w:b/>
+          <w:bCs/>
+        </w:rPr>
+        <w:t xml:space="preserve">public </w:t>
+      </w:r>
+      <w:r>
+        <w:rPr>
+          <w:rFonts w:asciiTheme="majorBidi" w:hAnsiTheme="majorBidi" w:cstheme="majorBidi"/>
+        </w:rPr>
+        <w:t xml:space="preserve">method in a Controller can be called as an </w:t>
+      </w:r>
+      <w:r>
+        <w:rPr>
+          <w:rFonts w:asciiTheme="majorBidi" w:hAnsiTheme="majorBidi" w:cstheme="majorBidi"/>
+          <w:b/>
+          <w:bCs/>
+        </w:rPr>
+        <w:t>HTTP endpoint</w:t>
+      </w:r>
+      <w:r>
+        <w:rPr>
+          <w:rFonts w:asciiTheme="majorBidi" w:hAnsiTheme="majorBidi" w:cstheme="majorBidi"/>
+        </w:rPr>
+        <w:t>. What is an HTTP endpoint</w:t>
+      </w:r>
+      <w:r>
+        <w:rPr>
+          <w:rFonts w:asciiTheme="majorBidi" w:hAnsiTheme="majorBidi" w:cstheme="majorBidi"/>
+        </w:rPr>
+        <w:t>,</w:t>
+      </w:r>
+      <w:r>
+        <w:rPr>
+          <w:rFonts w:asciiTheme="majorBidi" w:hAnsiTheme="majorBidi" w:cstheme="majorBidi"/>
+        </w:rPr>
+        <w:t xml:space="preserve"> and </w:t>
+      </w:r>
+      <w:r>
+        <w:rPr>
+          <w:rFonts w:asciiTheme="majorBidi" w:hAnsiTheme="majorBidi" w:cstheme="majorBidi"/>
+        </w:rPr>
+        <w:t>what why is this useful for Controllers</w:t>
+      </w:r>
+      <w:r>
+        <w:rPr>
+          <w:rFonts w:asciiTheme="majorBidi" w:hAnsiTheme="majorBidi" w:cstheme="majorBidi"/>
+        </w:rPr>
+        <w:t>?</w:t>
+      </w:r>
+    </w:p>
+    <w:p>
+      <w:pPr>
+        <w:pStyle w:val="ListParagraph"/>
+        <w:numPr>
+          <w:ilvl w:val="4"/>
+          <w:numId w:val="1"/>
+        </w:numPr>
+        <w:rPr>
+          <w:rFonts w:asciiTheme="majorBidi" w:hAnsiTheme="majorBidi" w:cstheme="majorBidi"/>
+        </w:rPr>
+      </w:pPr>
+      <w:r>
+        <w:rPr>
+          <w:rFonts w:asciiTheme="majorBidi" w:hAnsiTheme="majorBidi" w:cstheme="majorBidi"/>
+        </w:rPr>
+        <w:t xml:space="preserve">An HTTP endpoint is </w:t>
+      </w:r>
+      <w:r>
+        <w:rPr>
+          <w:rFonts w:asciiTheme="majorBidi" w:hAnsiTheme="majorBidi" w:cstheme="majorBidi"/>
+        </w:rPr>
+        <w:t xml:space="preserve">a targetable URL </w:t>
+      </w:r>
+      <w:r>
+        <w:rPr>
+          <w:rFonts w:asciiTheme="majorBidi" w:hAnsiTheme="majorBidi" w:cstheme="majorBidi"/>
+          <w:i/>
+          <w:iCs/>
+        </w:rPr>
+        <w:t>in the application</w:t>
+      </w:r>
+      <w:r>
+        <w:rPr>
+          <w:rFonts w:asciiTheme="majorBidi" w:hAnsiTheme="majorBidi" w:cstheme="majorBidi"/>
+        </w:rPr>
+        <w:t>, meaning that the methods can be “invoked” in the URL bar</w:t>
+      </w:r>
+      <w:r>
+        <w:rPr>
+          <w:rFonts w:asciiTheme="majorBidi" w:hAnsiTheme="majorBidi" w:cstheme="majorBidi"/>
+        </w:rPr>
+        <w:t>.</w:t>
+      </w:r>
+    </w:p>
+    <w:p>
+      <w:pPr>
+        <w:pStyle w:val="ListParagraph"/>
+        <w:numPr>
+          <w:ilvl w:val="4"/>
+          <w:numId w:val="1"/>
+        </w:numPr>
+        <w:rPr>
+          <w:rFonts w:asciiTheme="majorBidi" w:hAnsiTheme="majorBidi" w:cstheme="majorBidi"/>
+        </w:rPr>
+      </w:pPr>
+      <w:r>
+        <w:rPr>
+          <w:rFonts w:asciiTheme="majorBidi" w:hAnsiTheme="majorBidi" w:cstheme="majorBidi"/>
+        </w:rPr>
+        <w:t>Endpoint = “simply returns the data to be written directly to the body of the response”</w:t>
+      </w:r>
+      <w:proofErr w:type="gramStart"/>
+      <w:r>
+        <w:rPr>
+          <w:rFonts w:asciiTheme="majorBidi" w:hAnsiTheme="majorBidi" w:cstheme="majorBidi"/>
+        </w:rPr>
+        <w:t>/”the</w:t>
+      </w:r>
+      <w:proofErr w:type="gramEnd"/>
+      <w:r>
+        <w:rPr>
+          <w:rFonts w:asciiTheme="majorBidi" w:hAnsiTheme="majorBidi" w:cstheme="majorBidi"/>
+        </w:rPr>
+        <w:t xml:space="preserve"> end of a communication channel”</w:t>
+      </w:r>
+    </w:p>
+    <w:p>
+      <w:pPr>
+        <w:pStyle w:val="ListParagraph"/>
+        <w:numPr>
+          <w:ilvl w:val="4"/>
+          <w:numId w:val="1"/>
+        </w:numPr>
+        <w:rPr>
+          <w:rFonts w:asciiTheme="majorBidi" w:hAnsiTheme="majorBidi" w:cstheme="majorBidi"/>
+        </w:rPr>
+      </w:pPr>
+      <w:r>
+        <w:rPr>
+          <w:rFonts w:asciiTheme="majorBidi" w:hAnsiTheme="majorBidi" w:cstheme="majorBidi"/>
+        </w:rPr>
+        <w:t>“Similar to doing @ResponseBody in Controller”</w:t>
+      </w:r>
+    </w:p>
+    <w:p>
+      <w:pPr>
+        <w:pStyle w:val="ListParagraph"/>
+        <w:numPr>
+          <w:ilvl w:val="4"/>
+          <w:numId w:val="1"/>
+        </w:numPr>
+        <w:rPr>
+          <w:rFonts w:asciiTheme="majorBidi" w:hAnsiTheme="majorBidi" w:cstheme="majorBidi"/>
+        </w:rPr>
+      </w:pPr>
+      <w:r>
+        <w:rPr>
+          <w:rFonts w:asciiTheme="majorBidi" w:hAnsiTheme="majorBidi" w:cstheme="majorBidi"/>
+        </w:rPr>
+        <w:t>Actuator endpoints =</w:t>
+      </w:r>
+    </w:p>
+    <w:p>
+      <w:pPr>
+        <w:pStyle w:val="ListParagraph"/>
+        <w:numPr>
+          <w:ilvl w:val="5"/>
+          <w:numId w:val="1"/>
+        </w:numPr>
+        <w:rPr>
+          <w:rFonts w:asciiTheme="majorBidi" w:hAnsiTheme="majorBidi" w:cstheme="majorBidi"/>
+        </w:rPr>
+      </w:pPr>
+      <w:r>
+        <w:rPr>
+          <w:rFonts w:asciiTheme="majorBidi" w:hAnsiTheme="majorBidi" w:cstheme="majorBidi"/>
+        </w:rPr>
+        <w:t>Str</w:t>
+      </w:r>
+    </w:p>
+    <w:p>
+      <w:pPr>
+        <w:pStyle w:val="ListParagraph"/>
+        <w:numPr>
+          <w:ilvl w:val="5"/>
+          <w:numId w:val="1"/>
+        </w:numPr>
+        <w:rPr>
+          <w:rFonts w:asciiTheme="majorBidi" w:hAnsiTheme="majorBidi" w:cstheme="majorBidi"/>
+        </w:rPr>
+      </w:pPr>
+      <w:r>
+        <w:rPr>
+          <w:rFonts w:asciiTheme="majorBidi" w:hAnsiTheme="majorBidi" w:cstheme="majorBidi"/>
+        </w:rPr>
+        <w:t xml:space="preserve">Endpoints are meant to perform the highly specific task of printing your </w:t>
+      </w:r>
+      <w:proofErr w:type="gramStart"/>
+      <w:r>
+        <w:rPr>
+          <w:rFonts w:asciiTheme="majorBidi" w:hAnsiTheme="majorBidi" w:cstheme="majorBidi"/>
+        </w:rPr>
+        <w:t>Object(</w:t>
+      </w:r>
+      <w:proofErr w:type="gramEnd"/>
+      <w:r>
+        <w:rPr>
+          <w:rFonts w:asciiTheme="majorBidi" w:hAnsiTheme="majorBidi" w:cstheme="majorBidi"/>
+        </w:rPr>
+        <w:t>Json) on HTTP which is exactly what you want to do here.</w:t>
+      </w:r>
+    </w:p>
+    <w:p>
+      <w:pPr>
+        <w:pStyle w:val="ListParagraph"/>
+        <w:numPr>
+          <w:ilvl w:val="5"/>
+          <w:numId w:val="1"/>
+        </w:numPr>
+        <w:rPr>
+          <w:rFonts w:asciiTheme="majorBidi" w:hAnsiTheme="majorBidi" w:cstheme="majorBidi"/>
+        </w:rPr>
+      </w:pPr>
+      <w:r>
+        <w:rPr>
+          <w:rFonts w:asciiTheme="majorBidi" w:hAnsiTheme="majorBidi" w:cstheme="majorBidi"/>
+        </w:rPr>
+        <w:t>To separate monitor-n-manage code from your application-specific code.</w:t>
+      </w:r>
+    </w:p>
+    <w:p>
+      <w:pPr>
+        <w:pStyle w:val="ListParagraph"/>
+        <w:numPr>
+          <w:ilvl w:val="5"/>
+          <w:numId w:val="1"/>
+        </w:numPr>
+        <w:rPr>
+          <w:rFonts w:asciiTheme="majorBidi" w:hAnsiTheme="majorBidi" w:cstheme="majorBidi"/>
+        </w:rPr>
+      </w:pPr>
+      <w:r>
+        <w:rPr>
+          <w:rFonts w:asciiTheme="majorBidi" w:hAnsiTheme="majorBidi" w:cstheme="majorBidi"/>
+        </w:rPr>
+        <w:t>To keep things cleaner and cohesiv</w:t>
+      </w:r>
+      <w:r>
+        <w:rPr>
+          <w:rFonts w:asciiTheme="majorBidi" w:hAnsiTheme="majorBidi" w:cstheme="majorBidi"/>
+        </w:rPr>
+        <w:t>e</w:t>
+      </w:r>
+    </w:p>
+    <w:p>
+      <w:pPr>
+        <w:pStyle w:val="ListParagraph"/>
+        <w:numPr>
+          <w:ilvl w:val="2"/>
+          <w:numId w:val="1"/>
+        </w:numPr>
+        <w:rPr>
+          <w:rFonts w:asciiTheme="majorBidi" w:hAnsiTheme="majorBidi" w:cstheme="majorBidi"/>
+          <w:color w:val="ED7D31" w:themeColor="accent2"/>
+        </w:rPr>
+      </w:pPr>
+      <w:r>
+        <w:rPr>
+          <w:rFonts w:asciiTheme="majorBidi" w:hAnsiTheme="majorBidi" w:cstheme="majorBidi"/>
+          <w:color w:val="ED7D31" w:themeColor="accent2"/>
+        </w:rPr>
+        <w:t>Authentication type</w:t>
+      </w:r>
+    </w:p>
+    <w:p>
+      <w:pPr>
+        <w:pStyle w:val="ListParagraph"/>
+        <w:numPr>
+          <w:ilvl w:val="2"/>
+          <w:numId w:val="1"/>
+        </w:numPr>
+        <w:rPr>
+          <w:rFonts w:asciiTheme="majorBidi" w:hAnsiTheme="majorBidi" w:cstheme="majorBidi"/>
+          <w:color w:val="ED7D31" w:themeColor="accent2"/>
+        </w:rPr>
+      </w:pPr>
+      <w:r>
+        <w:rPr>
+          <w:rFonts w:asciiTheme="majorBidi" w:hAnsiTheme="majorBidi" w:cstheme="majorBidi"/>
+          <w:color w:val="ED7D31" w:themeColor="accent2"/>
+        </w:rPr>
+        <w:t>Logging</w:t>
+      </w:r>
+    </w:p>
+    <w:p>
+      <w:pPr>
+        <w:pStyle w:val="ListParagraph"/>
+        <w:numPr>
+          <w:ilvl w:val="2"/>
+          <w:numId w:val="1"/>
+        </w:numPr>
+        <w:rPr>
+          <w:rFonts w:asciiTheme="majorBidi" w:hAnsiTheme="majorBidi" w:cstheme="majorBidi"/>
+          <w:color w:val="ED7D31" w:themeColor="accent2"/>
+        </w:rPr>
+      </w:pPr>
+      <w:r>
+        <w:rPr>
+          <w:rFonts w:asciiTheme="majorBidi" w:hAnsiTheme="majorBidi" w:cstheme="majorBidi"/>
+          <w:color w:val="ED7D31" w:themeColor="accent2"/>
+        </w:rPr>
+        <w:t>Action methods</w:t>
+      </w:r>
+    </w:p>
+    <w:p>
+      <w:pPr>
+        <w:pStyle w:val="ListParagraph"/>
+        <w:numPr>
+          <w:ilvl w:val="2"/>
+          <w:numId w:val="1"/>
+        </w:numPr>
+        <w:rPr>
+          <w:rFonts w:asciiTheme="majorBidi" w:hAnsiTheme="majorBidi" w:cstheme="majorBidi"/>
+          <w:color w:val="ED7D31" w:themeColor="accent2"/>
+        </w:rPr>
+      </w:pPr>
+      <w:r>
+        <w:rPr>
+          <w:rFonts w:asciiTheme="majorBidi" w:hAnsiTheme="majorBidi" w:cstheme="majorBidi"/>
+          <w:color w:val="ED7D31" w:themeColor="accent2"/>
+        </w:rPr>
+        <w:t>Complete MVC Tutorial</w:t>
+      </w:r>
+    </w:p>
+    <w:p>
+      <w:pPr>
+        <w:pStyle w:val="ListParagraph"/>
+        <w:numPr>
+          <w:ilvl w:val="2"/>
+          <w:numId w:val="1"/>
+        </w:numPr>
+        <w:rPr>
+          <w:rFonts w:asciiTheme="majorBidi" w:hAnsiTheme="majorBidi" w:cstheme="majorBidi"/>
+          <w:color w:val="ED7D31" w:themeColor="accent2"/>
+        </w:rPr>
+      </w:pPr>
+      <w:r>
+        <w:rPr>
+          <w:rFonts w:asciiTheme="majorBidi" w:hAnsiTheme="majorBidi" w:cstheme="majorBidi"/>
+          <w:color w:val="ED7D31" w:themeColor="accent2"/>
+        </w:rPr>
+        <w:t>Application styling in MVC</w:t>
+      </w:r>
+    </w:p>
+    <w:p>
+      <w:pPr>
+        <w:pStyle w:val="ListParagraph"/>
+        <w:numPr>
+          <w:ilvl w:val="3"/>
+          <w:numId w:val="1"/>
+        </w:numPr>
+        <w:rPr>
+          <w:rFonts w:asciiTheme="majorBidi" w:hAnsiTheme="majorBidi" w:cstheme="majorBidi"/>
+          <w:color w:val="ED7D31" w:themeColor="accent2"/>
+        </w:rPr>
+      </w:pPr>
+      <w:r>
+        <w:rPr>
+          <w:rFonts w:asciiTheme="majorBidi" w:hAnsiTheme="majorBidi" w:cstheme="majorBidi"/>
+          <w:color w:val="ED7D31" w:themeColor="accent2"/>
+        </w:rPr>
+        <w:t>Bootstrap</w:t>
+      </w:r>
+    </w:p>
+    <w:p>
+      <w:pPr>
+        <w:pStyle w:val="ListParagraph"/>
+        <w:numPr>
+          <w:ilvl w:val="2"/>
+          <w:numId w:val="1"/>
+        </w:numPr>
+        <w:rPr>
+          <w:rFonts w:asciiTheme="majorBidi" w:hAnsiTheme="majorBidi" w:cstheme="majorBidi"/>
+          <w:color w:val="ED7D31" w:themeColor="accent2"/>
+        </w:rPr>
+      </w:pPr>
+      <w:r>
+        <w:rPr>
+          <w:rFonts w:asciiTheme="majorBidi" w:hAnsiTheme="majorBidi" w:cstheme="majorBidi"/>
+          <w:color w:val="ED7D31" w:themeColor="accent2"/>
+        </w:rPr>
+        <w:t xml:space="preserve">Translate the </w:t>
+      </w:r>
+      <w:proofErr w:type="spellStart"/>
+      <w:r>
+        <w:rPr>
+          <w:rFonts w:asciiTheme="majorBidi" w:hAnsiTheme="majorBidi" w:cstheme="majorBidi"/>
+          <w:color w:val="ED7D31" w:themeColor="accent2"/>
+        </w:rPr>
+        <w:t>Program.cs</w:t>
+      </w:r>
+      <w:proofErr w:type="spellEnd"/>
+      <w:r>
+        <w:rPr>
+          <w:rFonts w:asciiTheme="majorBidi" w:hAnsiTheme="majorBidi" w:cstheme="majorBidi"/>
+          <w:color w:val="ED7D31" w:themeColor="accent2"/>
+        </w:rPr>
+        <w:t xml:space="preserve"> file for a friend</w:t>
+      </w:r>
+    </w:p>
+    <w:p>
+      <w:pPr>
+        <w:pStyle w:val="ListParagraph"/>
+        <w:numPr>
+          <w:ilvl w:val="2"/>
+          <w:numId w:val="1"/>
+        </w:numPr>
+        <w:rPr>
+          <w:rFonts w:asciiTheme="majorBidi" w:hAnsiTheme="majorBidi" w:cstheme="majorBidi"/>
+          <w:color w:val="ED7D31" w:themeColor="accent2"/>
+        </w:rPr>
+      </w:pPr>
+      <w:r>
+        <w:rPr>
+          <w:rFonts w:asciiTheme="majorBidi" w:hAnsiTheme="majorBidi" w:cstheme="majorBidi"/>
+          <w:color w:val="ED7D31" w:themeColor="accent2"/>
+        </w:rPr>
+        <w:t xml:space="preserve">Translate the </w:t>
+      </w:r>
+      <w:proofErr w:type="spellStart"/>
+      <w:r>
+        <w:rPr>
+          <w:rFonts w:asciiTheme="majorBidi" w:hAnsiTheme="majorBidi" w:cstheme="majorBidi"/>
+          <w:color w:val="ED7D31" w:themeColor="accent2"/>
+        </w:rPr>
+        <w:t>Startup.cs</w:t>
+      </w:r>
+      <w:proofErr w:type="spellEnd"/>
+      <w:r>
+        <w:rPr>
+          <w:rFonts w:asciiTheme="majorBidi" w:hAnsiTheme="majorBidi" w:cstheme="majorBidi"/>
+          <w:color w:val="ED7D31" w:themeColor="accent2"/>
+        </w:rPr>
+        <w:t xml:space="preserve"> file for a friend</w:t>
+      </w:r>
+    </w:p>
+    <w:p>
+      <w:pPr>
+        <w:pStyle w:val="ListParagraph"/>
+        <w:numPr>
+          <w:ilvl w:val="2"/>
+          <w:numId w:val="1"/>
+        </w:numPr>
+        <w:rPr>
+          <w:rFonts w:asciiTheme="majorBidi" w:hAnsiTheme="majorBidi" w:cstheme="majorBidi"/>
+          <w:color w:val="ED7D31" w:themeColor="accent2"/>
+        </w:rPr>
+      </w:pPr>
+      <w:r>
+        <w:rPr>
+          <w:rFonts w:asciiTheme="majorBidi" w:hAnsiTheme="majorBidi" w:cstheme="majorBidi"/>
+          <w:color w:val="ED7D31" w:themeColor="accent2"/>
+        </w:rPr>
+        <w:t>Translate the _Layoutcs.html for a friend</w:t>
+      </w:r>
+    </w:p>
+    <w:p>
+      <w:pPr>
+        <w:pStyle w:val="ListParagraph"/>
+        <w:numPr>
+          <w:ilvl w:val="3"/>
+          <w:numId w:val="1"/>
+        </w:numPr>
+        <w:rPr>
+          <w:rFonts w:asciiTheme="majorBidi" w:hAnsiTheme="majorBidi" w:cstheme="majorBidi"/>
+          <w:color w:val="ED7D31" w:themeColor="accent2"/>
+        </w:rPr>
+      </w:pPr>
+      <w:r>
+        <w:rPr>
+          <w:rFonts w:asciiTheme="majorBidi" w:hAnsiTheme="majorBidi" w:cstheme="majorBidi"/>
+          <w:color w:val="ED7D31" w:themeColor="accent2"/>
+        </w:rPr>
+        <w:t>How do links work within ASP.NET?</w:t>
+      </w:r>
+    </w:p>
+    <w:p>
+      <w:pPr>
+        <w:pStyle w:val="ListParagraph"/>
+        <w:numPr>
+          <w:ilvl w:val="2"/>
+          <w:numId w:val="1"/>
+        </w:numPr>
+        <w:rPr>
+          <w:rFonts w:asciiTheme="majorBidi" w:hAnsiTheme="majorBidi" w:cstheme="majorBidi"/>
+          <w:color w:val="ED7D31" w:themeColor="accent2"/>
+        </w:rPr>
+      </w:pPr>
+      <w:r>
+        <w:rPr>
+          <w:rFonts w:asciiTheme="majorBidi" w:hAnsiTheme="majorBidi" w:cstheme="majorBidi"/>
+          <w:color w:val="ED7D31" w:themeColor="accent2"/>
+        </w:rPr>
+        <w:t>Rebuilding</w:t>
+      </w:r>
+    </w:p>
+    <w:p>
+      <w:pPr>
+        <w:pStyle w:val="ListParagraph"/>
+        <w:numPr>
+          <w:ilvl w:val="2"/>
+          <w:numId w:val="1"/>
+        </w:numPr>
+        <w:rPr>
+          <w:rFonts w:asciiTheme="majorBidi" w:hAnsiTheme="majorBidi" w:cstheme="majorBidi"/>
+        </w:rPr>
+      </w:pPr>
+      <w:r>
+        <w:rPr>
+          <w:rFonts w:asciiTheme="majorBidi" w:hAnsiTheme="majorBidi" w:cstheme="majorBidi"/>
+        </w:rPr>
+        <w:t>How does localhost server work?</w:t>
+      </w:r>
+    </w:p>
+    <w:p>
+      <w:pPr>
+        <w:pStyle w:val="ListParagraph"/>
+        <w:numPr>
+          <w:ilvl w:val="3"/>
+          <w:numId w:val="1"/>
+        </w:numPr>
+        <w:rPr>
+          <w:rFonts w:asciiTheme="majorBidi" w:hAnsiTheme="majorBidi" w:cstheme="majorBidi"/>
+        </w:rPr>
+      </w:pPr>
+      <w:r>
+        <w:rPr>
+          <w:rFonts w:asciiTheme="majorBidi" w:hAnsiTheme="majorBidi" w:cstheme="majorBidi"/>
+        </w:rPr>
+        <w:t>Can be accessed without internet – basically the computer talking to itself</w:t>
+      </w:r>
+    </w:p>
+    <w:p>
+      <w:pPr>
+        <w:pStyle w:val="ListParagraph"/>
+        <w:numPr>
+          <w:ilvl w:val="3"/>
+          <w:numId w:val="1"/>
+        </w:numPr>
+        <w:rPr>
+          <w:rFonts w:asciiTheme="majorBidi" w:hAnsiTheme="majorBidi" w:cstheme="majorBidi"/>
+        </w:rPr>
+      </w:pPr>
+      <w:r>
+        <w:rPr>
+          <w:rFonts w:asciiTheme="majorBidi" w:hAnsiTheme="majorBidi" w:cstheme="majorBidi"/>
+        </w:rPr>
+        <w:t>https://www.geeksforgeeks.org/what-is-local-host/</w:t>
+      </w:r>
+    </w:p>
+    <w:p>
+      <w:pPr>
+        <w:pStyle w:val="ListParagraph"/>
+        <w:numPr>
+          <w:ilvl w:val="2"/>
+          <w:numId w:val="1"/>
+        </w:numPr>
+        <w:rPr>
+          <w:rFonts w:asciiTheme="majorBidi" w:hAnsiTheme="majorBidi" w:cstheme="majorBidi"/>
+          <w:color w:val="ED7D31" w:themeColor="accent2"/>
+        </w:rPr>
+      </w:pPr>
+      <w:r>
+        <w:rPr>
+          <w:rFonts w:asciiTheme="majorBidi" w:hAnsiTheme="majorBidi" w:cstheme="majorBidi"/>
+          <w:color w:val="ED7D31" w:themeColor="accent2"/>
+        </w:rPr>
+        <w:t xml:space="preserve">Html </w:t>
+      </w:r>
+      <w:proofErr w:type="gramStart"/>
+      <w:r>
+        <w:rPr>
+          <w:rFonts w:asciiTheme="majorBidi" w:hAnsiTheme="majorBidi" w:cstheme="majorBidi"/>
+          <w:color w:val="ED7D31" w:themeColor="accent2"/>
+        </w:rPr>
+        <w:t>helpers</w:t>
+      </w:r>
+      <w:proofErr w:type="gramEnd"/>
+      <w:r>
+        <w:rPr>
+          <w:rFonts w:asciiTheme="majorBidi" w:hAnsiTheme="majorBidi" w:cstheme="majorBidi"/>
+          <w:color w:val="ED7D31" w:themeColor="accent2"/>
+        </w:rPr>
+        <w:t xml:space="preserve"> vs asp helpers</w:t>
+      </w:r>
+    </w:p>
+    <w:p>
+      <w:pPr>
+        <w:pStyle w:val="ListParagraph"/>
+        <w:numPr>
+          <w:ilvl w:val="2"/>
+          <w:numId w:val="1"/>
+        </w:numPr>
+        <w:rPr>
+          <w:rFonts w:asciiTheme="majorBidi" w:hAnsiTheme="majorBidi" w:cstheme="majorBidi"/>
+          <w:color w:val="ED7D31" w:themeColor="accent2"/>
+        </w:rPr>
+      </w:pPr>
+      <w:r>
+        <w:rPr>
+          <w:rFonts w:asciiTheme="majorBidi" w:hAnsiTheme="majorBidi" w:cstheme="majorBidi"/>
+          <w:color w:val="ED7D31" w:themeColor="accent2"/>
+        </w:rPr>
+        <w:t>Code first vs Database first vs Model first</w:t>
+      </w:r>
+    </w:p>
+    <w:p>
+      <w:pPr>
+        <w:pStyle w:val="ListParagraph"/>
+        <w:numPr>
+          <w:ilvl w:val="2"/>
+          <w:numId w:val="1"/>
+        </w:numPr>
+        <w:rPr>
+          <w:rFonts w:asciiTheme="majorBidi" w:hAnsiTheme="majorBidi" w:cstheme="majorBidi"/>
+          <w:color w:val="ED7D31" w:themeColor="accent2"/>
+        </w:rPr>
+      </w:pPr>
+      <w:r>
+        <w:rPr>
+          <w:rFonts w:asciiTheme="majorBidi" w:hAnsiTheme="majorBidi" w:cstheme="majorBidi"/>
+          <w:color w:val="ED7D31" w:themeColor="accent2"/>
+        </w:rPr>
+        <w:t>What is does a pure MVC structure look like functionally?</w:t>
+      </w:r>
+    </w:p>
+    <w:p>
+      <w:pPr>
+        <w:pStyle w:val="ListParagraph"/>
+        <w:numPr>
+          <w:ilvl w:val="2"/>
+          <w:numId w:val="1"/>
+        </w:numPr>
+        <w:rPr>
+          <w:rFonts w:asciiTheme="majorBidi" w:hAnsiTheme="majorBidi" w:cstheme="majorBidi"/>
+          <w:color w:val="ED7D31" w:themeColor="accent2"/>
+        </w:rPr>
+      </w:pPr>
+      <w:r>
+        <w:rPr>
+          <w:rFonts w:asciiTheme="majorBidi" w:hAnsiTheme="majorBidi" w:cstheme="majorBidi"/>
+          <w:color w:val="ED7D31" w:themeColor="accent2"/>
+        </w:rPr>
+        <w:t>Razor syntax vs Razor pages (view)</w:t>
+      </w:r>
+    </w:p>
+    <w:p>
+      <w:pPr>
+        <w:pStyle w:val="ListParagraph"/>
+        <w:numPr>
           <w:ilvl w:val="0"/>
           <w:numId w:val="1"/>
         </w:numPr>
@@ -87,6 +956,7 @@
           <w:sz w:val="24"/>
           <w:szCs w:val="24"/>
         </w:rPr>
+        <w:lastRenderedPageBreak/>
         <w:t>D13</w:t>
       </w:r>
     </w:p>
@@ -127,7 +997,7 @@
   <w:abstractNum w:abstractNumId="0" w15:restartNumberingAfterBreak="0">
     <w:nsid w:val="38920AAD"/>
     <w:multiLevelType w:val="hybridMultilevel"/>
-    <w:tmpl w:val="6DC81226"/>
+    <w:tmpl w:val="F9F26386"/>
     <w:lvl w:ilvl="0" w:tplc="04090013">
       <w:start w:val="1"/>
       <w:numFmt w:val="upperRoman"/>
@@ -137,7 +1007,7 @@
         <w:ind w:left="720" w:hanging="360"/>
       </w:pPr>
     </w:lvl>
-    <w:lvl w:ilvl="1" w:tplc="04090019" w:tentative="1">
+    <w:lvl w:ilvl="1" w:tplc="04090019">
       <w:start w:val="1"/>
       <w:numFmt w:val="lowerLetter"/>
       <w:lvlText w:val="%2."/>
@@ -146,7 +1016,7 @@
         <w:ind w:left="1440" w:hanging="360"/>
       </w:pPr>
     </w:lvl>
-    <w:lvl w:ilvl="2" w:tplc="0409001B" w:tentative="1">
+    <w:lvl w:ilvl="2" w:tplc="0409001B">
       <w:start w:val="1"/>
       <w:numFmt w:val="lowerRoman"/>
       <w:lvlText w:val="%3."/>
@@ -155,7 +1025,7 @@
         <w:ind w:left="2160" w:hanging="180"/>
       </w:pPr>
     </w:lvl>
-    <w:lvl w:ilvl="3" w:tplc="0409000F" w:tentative="1">
+    <w:lvl w:ilvl="3" w:tplc="A88A49E2">
       <w:start w:val="1"/>
       <w:numFmt w:val="decimal"/>
       <w:lvlText w:val="%4."/>
@@ -163,8 +1033,97 @@
       <w:pPr>
         <w:ind w:left="2880" w:hanging="360"/>
       </w:pPr>
+      <w:rPr>
+        <w:color w:val="auto"/>
+      </w:rPr>
     </w:lvl>
-    <w:lvl w:ilvl="4" w:tplc="04090019" w:tentative="1">
+    <w:lvl w:ilvl="4" w:tplc="04090019">
+      <w:start w:val="1"/>
+      <w:numFmt w:val="lowerLetter"/>
+      <w:lvlText w:val="%5."/>
+      <w:lvlJc w:val="left"/>
+      <w:pPr>
+        <w:ind w:left="3600" w:hanging="360"/>
+      </w:pPr>
+    </w:lvl>
+    <w:lvl w:ilvl="5" w:tplc="0409001B">
+      <w:start w:val="1"/>
+      <w:numFmt w:val="lowerRoman"/>
+      <w:lvlText w:val="%6."/>
+      <w:lvlJc w:val="right"/>
+      <w:pPr>
+        <w:ind w:left="4320" w:hanging="180"/>
+      </w:pPr>
+    </w:lvl>
+    <w:lvl w:ilvl="6" w:tplc="0409000F" w:tentative="1">
+      <w:start w:val="1"/>
+      <w:numFmt w:val="decimal"/>
+      <w:lvlText w:val="%7."/>
+      <w:lvlJc w:val="left"/>
+      <w:pPr>
+        <w:ind w:left="5040" w:hanging="360"/>
+      </w:pPr>
+    </w:lvl>
+    <w:lvl w:ilvl="7" w:tplc="04090019" w:tentative="1">
+      <w:start w:val="1"/>
+      <w:numFmt w:val="lowerLetter"/>
+      <w:lvlText w:val="%8."/>
+      <w:lvlJc w:val="left"/>
+      <w:pPr>
+        <w:ind w:left="5760" w:hanging="360"/>
+      </w:pPr>
+    </w:lvl>
+    <w:lvl w:ilvl="8" w:tplc="0409001B" w:tentative="1">
+      <w:start w:val="1"/>
+      <w:numFmt w:val="lowerRoman"/>
+      <w:lvlText w:val="%9."/>
+      <w:lvlJc w:val="right"/>
+      <w:pPr>
+        <w:ind w:left="6480" w:hanging="180"/>
+      </w:pPr>
+    </w:lvl>
+  </w:abstractNum>
+  <w:abstractNum w:abstractNumId="1" w15:restartNumberingAfterBreak="0">
+    <w:nsid w:val="3A7446CB"/>
+    <w:multiLevelType w:val="hybridMultilevel"/>
+    <w:tmpl w:val="1A546AAA"/>
+    <w:lvl w:ilvl="0" w:tplc="04090013">
+      <w:start w:val="1"/>
+      <w:numFmt w:val="upperRoman"/>
+      <w:lvlText w:val="%1."/>
+      <w:lvlJc w:val="right"/>
+      <w:pPr>
+        <w:ind w:left="720" w:hanging="360"/>
+      </w:pPr>
+    </w:lvl>
+    <w:lvl w:ilvl="1" w:tplc="04090019">
+      <w:start w:val="1"/>
+      <w:numFmt w:val="lowerLetter"/>
+      <w:lvlText w:val="%2."/>
+      <w:lvlJc w:val="left"/>
+      <w:pPr>
+        <w:ind w:left="1440" w:hanging="360"/>
+      </w:pPr>
+    </w:lvl>
+    <w:lvl w:ilvl="2" w:tplc="0409001B">
+      <w:start w:val="1"/>
+      <w:numFmt w:val="lowerRoman"/>
+      <w:lvlText w:val="%3."/>
+      <w:lvlJc w:val="right"/>
+      <w:pPr>
+        <w:ind w:left="2160" w:hanging="180"/>
+      </w:pPr>
+    </w:lvl>
+    <w:lvl w:ilvl="3" w:tplc="0409000F">
+      <w:start w:val="1"/>
+      <w:numFmt w:val="decimal"/>
+      <w:lvlText w:val="%4."/>
+      <w:lvlJc w:val="left"/>
+      <w:pPr>
+        <w:ind w:left="2880" w:hanging="360"/>
+      </w:pPr>
+    </w:lvl>
+    <w:lvl w:ilvl="4" w:tplc="04090019">
       <w:start w:val="1"/>
       <w:numFmt w:val="lowerLetter"/>
       <w:lvlText w:val="%5."/>
@@ -212,6 +1171,9 @@
   </w:abstractNum>
   <w:num w:numId="1">
     <w:abstractNumId w:val="0"/>
+  </w:num>
+  <w:num w:numId="2">
+    <w:abstractNumId w:val="1"/>
   </w:num>
 </w:numbering>
 </file>
@@ -653,6 +1615,29 @@
       <w:contextualSpacing/>
     </w:pPr>
   </w:style>
+  <w:style w:type="character" w:styleId="Hyperlink">
+    <w:name w:val="Hyperlink"/>
+    <w:basedOn w:val="DefaultParagraphFont"/>
+    <w:uiPriority w:val="99"/>
+    <w:unhideWhenUsed/>
+    <w:rsid w:val="00D9418B"/>
+    <w:rPr>
+      <w:color w:val="0563C1" w:themeColor="hyperlink"/>
+      <w:u w:val="single"/>
+    </w:rPr>
+  </w:style>
+  <w:style w:type="character" w:styleId="UnresolvedMention">
+    <w:name w:val="Unresolved Mention"/>
+    <w:basedOn w:val="DefaultParagraphFont"/>
+    <w:uiPriority w:val="99"/>
+    <w:semiHidden/>
+    <w:unhideWhenUsed/>
+    <w:rsid w:val="00D9418B"/>
+    <w:rPr>
+      <w:color w:val="605E5C"/>
+      <w:shd w:val="clear" w:color="auto" w:fill="E1DFDD"/>
+    </w:rPr>
+  </w:style>
 </w:styles>
 </file>
 

</xml_diff>